<commit_message>
this may be a final commit
</commit_message>
<xml_diff>
--- a/Specification/Issues.docx
+++ b/Specification/Issues.docx
@@ -4,7 +4,7 @@
   <w:body>
     <w:p>
       <w:pPr>
-        <w:pStyle w:val="a3"/>
+        <w:pStyle w:val="Title"/>
         <w:rPr>
           <w:lang w:val="en-US"/>
         </w:rPr>
@@ -15,7 +15,7 @@
     </w:p>
     <w:p>
       <w:pPr>
-        <w:pStyle w:val="a5"/>
+        <w:pStyle w:val="ListParagraph"/>
         <w:numPr>
           <w:ilvl w:val="0"/>
           <w:numId w:val="1"/>
@@ -33,7 +33,7 @@
     </w:p>
     <w:p>
       <w:pPr>
-        <w:pStyle w:val="a5"/>
+        <w:pStyle w:val="ListParagraph"/>
         <w:numPr>
           <w:ilvl w:val="1"/>
           <w:numId w:val="1"/>
@@ -51,7 +51,7 @@
     </w:p>
     <w:p>
       <w:pPr>
-        <w:pStyle w:val="a5"/>
+        <w:pStyle w:val="ListParagraph"/>
         <w:numPr>
           <w:ilvl w:val="1"/>
           <w:numId w:val="1"/>
@@ -69,7 +69,7 @@
     </w:p>
     <w:p>
       <w:pPr>
-        <w:pStyle w:val="a5"/>
+        <w:pStyle w:val="ListParagraph"/>
         <w:numPr>
           <w:ilvl w:val="1"/>
           <w:numId w:val="1"/>
@@ -87,7 +87,7 @@
     </w:p>
     <w:p>
       <w:pPr>
-        <w:pStyle w:val="a5"/>
+        <w:pStyle w:val="ListParagraph"/>
         <w:numPr>
           <w:ilvl w:val="0"/>
           <w:numId w:val="1"/>
@@ -105,7 +105,7 @@
     </w:p>
     <w:p>
       <w:pPr>
-        <w:pStyle w:val="a5"/>
+        <w:pStyle w:val="ListParagraph"/>
         <w:numPr>
           <w:ilvl w:val="1"/>
           <w:numId w:val="1"/>
@@ -123,7 +123,7 @@
     </w:p>
     <w:p>
       <w:pPr>
-        <w:pStyle w:val="a5"/>
+        <w:pStyle w:val="ListParagraph"/>
         <w:numPr>
           <w:ilvl w:val="1"/>
           <w:numId w:val="1"/>
@@ -141,7 +141,7 @@
     </w:p>
     <w:p>
       <w:pPr>
-        <w:pStyle w:val="a5"/>
+        <w:pStyle w:val="ListParagraph"/>
         <w:numPr>
           <w:ilvl w:val="1"/>
           <w:numId w:val="1"/>
@@ -159,7 +159,7 @@
     </w:p>
     <w:p>
       <w:pPr>
-        <w:pStyle w:val="a5"/>
+        <w:pStyle w:val="ListParagraph"/>
         <w:numPr>
           <w:ilvl w:val="1"/>
           <w:numId w:val="1"/>
@@ -177,7 +177,7 @@
     </w:p>
     <w:p>
       <w:pPr>
-        <w:pStyle w:val="a5"/>
+        <w:pStyle w:val="ListParagraph"/>
         <w:numPr>
           <w:ilvl w:val="0"/>
           <w:numId w:val="1"/>
@@ -195,7 +195,7 @@
     </w:p>
     <w:p>
       <w:pPr>
-        <w:pStyle w:val="a5"/>
+        <w:pStyle w:val="ListParagraph"/>
         <w:numPr>
           <w:ilvl w:val="1"/>
           <w:numId w:val="1"/>
@@ -213,31 +213,17 @@
     </w:p>
     <w:p>
       <w:pPr>
-        <w:rPr>
-          <w:lang w:val="en-US"/>
-        </w:rPr>
-      </w:pPr>
-    </w:p>
-    <w:p>
-      <w:pPr>
-        <w:rPr>
-          <w:lang w:val="en-US"/>
-        </w:rPr>
-      </w:pPr>
-      <w:r>
-        <w:rPr>
-          <w:lang w:val="en-US"/>
-        </w:rPr>
-        <w:t>Appharbor won’t trigger a bu</w:t>
-      </w:r>
+        <w:pStyle w:val="ListParagraph"/>
+        <w:numPr>
+          <w:ilvl w:val="0"/>
+          <w:numId w:val="1"/>
+        </w:numPr>
+        <w:rPr>
+          <w:lang w:val="en-US"/>
+        </w:rPr>
+      </w:pPr>
       <w:bookmarkStart w:id="0" w:name="_GoBack"/>
       <w:bookmarkEnd w:id="0"/>
-      <w:r>
-        <w:rPr>
-          <w:lang w:val="en-US"/>
-        </w:rPr>
-        <w:t>ild so I’m making a new commit</w:t>
-      </w:r>
     </w:p>
     <w:sectPr>
       <w:pgSz w:w="11906" w:h="16838"/>
@@ -498,7 +484,7 @@
     <w:lsdException w:name="Bibliography" w:uiPriority="37"/>
     <w:lsdException w:name="TOC Heading" w:uiPriority="39" w:qFormat="1"/>
   </w:latentStyles>
-  <w:style w:type="paragraph" w:default="1" w:styleId="a">
+  <w:style w:type="paragraph" w:default="1" w:styleId="Normal">
     <w:name w:val="Normal"/>
     <w:qFormat/>
     <w:rsid w:val="007C273F"/>
@@ -506,11 +492,11 @@
       <w:sz w:val="28"/>
     </w:rPr>
   </w:style>
-  <w:style w:type="paragraph" w:styleId="1">
+  <w:style w:type="paragraph" w:styleId="Heading1">
     <w:name w:val="heading 1"/>
-    <w:basedOn w:val="a"/>
-    <w:next w:val="a"/>
-    <w:link w:val="10"/>
+    <w:basedOn w:val="Normal"/>
+    <w:next w:val="Normal"/>
+    <w:link w:val="Heading1Char"/>
     <w:uiPriority w:val="9"/>
     <w:qFormat/>
     <w:rsid w:val="00161AF5"/>
@@ -528,11 +514,11 @@
       <w:szCs w:val="28"/>
     </w:rPr>
   </w:style>
-  <w:style w:type="paragraph" w:styleId="2">
+  <w:style w:type="paragraph" w:styleId="Heading2">
     <w:name w:val="heading 2"/>
-    <w:basedOn w:val="a"/>
-    <w:next w:val="a"/>
-    <w:link w:val="20"/>
+    <w:basedOn w:val="Normal"/>
+    <w:next w:val="Normal"/>
+    <w:link w:val="Heading2Char"/>
     <w:uiPriority w:val="9"/>
     <w:unhideWhenUsed/>
     <w:qFormat/>
@@ -552,13 +538,13 @@
       <w:szCs w:val="26"/>
     </w:rPr>
   </w:style>
-  <w:style w:type="character" w:default="1" w:styleId="a0">
+  <w:style w:type="character" w:default="1" w:styleId="DefaultParagraphFont">
     <w:name w:val="Default Paragraph Font"/>
     <w:uiPriority w:val="1"/>
     <w:semiHidden/>
     <w:unhideWhenUsed/>
   </w:style>
-  <w:style w:type="table" w:default="1" w:styleId="a1">
+  <w:style w:type="table" w:default="1" w:styleId="TableNormal">
     <w:name w:val="Normal Table"/>
     <w:uiPriority w:val="99"/>
     <w:semiHidden/>
@@ -573,16 +559,16 @@
       </w:tblCellMar>
     </w:tblPr>
   </w:style>
-  <w:style w:type="numbering" w:default="1" w:styleId="a2">
+  <w:style w:type="numbering" w:default="1" w:styleId="NoList">
     <w:name w:val="No List"/>
     <w:uiPriority w:val="99"/>
     <w:semiHidden/>
     <w:unhideWhenUsed/>
   </w:style>
-  <w:style w:type="character" w:customStyle="1" w:styleId="10">
-    <w:name w:val="Заглавие 1 Знак"/>
-    <w:basedOn w:val="a0"/>
-    <w:link w:val="1"/>
+  <w:style w:type="character" w:customStyle="1" w:styleId="Heading1Char">
+    <w:name w:val="Heading 1 Char"/>
+    <w:basedOn w:val="DefaultParagraphFont"/>
+    <w:link w:val="Heading1"/>
     <w:uiPriority w:val="9"/>
     <w:rsid w:val="00161AF5"/>
     <w:rPr>
@@ -594,10 +580,10 @@
       <w:szCs w:val="28"/>
     </w:rPr>
   </w:style>
-  <w:style w:type="character" w:customStyle="1" w:styleId="20">
-    <w:name w:val="Заглавие 2 Знак"/>
-    <w:basedOn w:val="a0"/>
-    <w:link w:val="2"/>
+  <w:style w:type="character" w:customStyle="1" w:styleId="Heading2Char">
+    <w:name w:val="Heading 2 Char"/>
+    <w:basedOn w:val="DefaultParagraphFont"/>
+    <w:link w:val="Heading2"/>
     <w:uiPriority w:val="9"/>
     <w:rsid w:val="00161AF5"/>
     <w:rPr>
@@ -609,11 +595,11 @@
       <w:szCs w:val="26"/>
     </w:rPr>
   </w:style>
-  <w:style w:type="paragraph" w:styleId="a3">
+  <w:style w:type="paragraph" w:styleId="Title">
     <w:name w:val="Title"/>
-    <w:basedOn w:val="a"/>
-    <w:next w:val="a"/>
-    <w:link w:val="a4"/>
+    <w:basedOn w:val="Normal"/>
+    <w:next w:val="Normal"/>
+    <w:link w:val="TitleChar"/>
     <w:uiPriority w:val="10"/>
     <w:qFormat/>
     <w:rsid w:val="00161AF5"/>
@@ -633,10 +619,10 @@
       <w:szCs w:val="52"/>
     </w:rPr>
   </w:style>
-  <w:style w:type="character" w:customStyle="1" w:styleId="a4">
-    <w:name w:val="Заглавие Знак"/>
-    <w:basedOn w:val="a0"/>
-    <w:link w:val="a3"/>
+  <w:style w:type="character" w:customStyle="1" w:styleId="TitleChar">
+    <w:name w:val="Title Char"/>
+    <w:basedOn w:val="DefaultParagraphFont"/>
+    <w:link w:val="Title"/>
     <w:uiPriority w:val="10"/>
     <w:rsid w:val="00161AF5"/>
     <w:rPr>
@@ -648,9 +634,9 @@
       <w:szCs w:val="52"/>
     </w:rPr>
   </w:style>
-  <w:style w:type="paragraph" w:styleId="a5">
+  <w:style w:type="paragraph" w:styleId="ListParagraph">
     <w:name w:val="List Paragraph"/>
-    <w:basedOn w:val="a"/>
+    <w:basedOn w:val="Normal"/>
     <w:uiPriority w:val="34"/>
     <w:qFormat/>
     <w:rsid w:val="00161AF5"/>
@@ -814,7 +800,7 @@
     <w:lsdException w:name="Bibliography" w:uiPriority="37"/>
     <w:lsdException w:name="TOC Heading" w:uiPriority="39" w:qFormat="1"/>
   </w:latentStyles>
-  <w:style w:type="paragraph" w:default="1" w:styleId="a">
+  <w:style w:type="paragraph" w:default="1" w:styleId="Normal">
     <w:name w:val="Normal"/>
     <w:qFormat/>
     <w:rsid w:val="007C273F"/>
@@ -822,11 +808,11 @@
       <w:sz w:val="28"/>
     </w:rPr>
   </w:style>
-  <w:style w:type="paragraph" w:styleId="1">
+  <w:style w:type="paragraph" w:styleId="Heading1">
     <w:name w:val="heading 1"/>
-    <w:basedOn w:val="a"/>
-    <w:next w:val="a"/>
-    <w:link w:val="10"/>
+    <w:basedOn w:val="Normal"/>
+    <w:next w:val="Normal"/>
+    <w:link w:val="Heading1Char"/>
     <w:uiPriority w:val="9"/>
     <w:qFormat/>
     <w:rsid w:val="00161AF5"/>
@@ -844,11 +830,11 @@
       <w:szCs w:val="28"/>
     </w:rPr>
   </w:style>
-  <w:style w:type="paragraph" w:styleId="2">
+  <w:style w:type="paragraph" w:styleId="Heading2">
     <w:name w:val="heading 2"/>
-    <w:basedOn w:val="a"/>
-    <w:next w:val="a"/>
-    <w:link w:val="20"/>
+    <w:basedOn w:val="Normal"/>
+    <w:next w:val="Normal"/>
+    <w:link w:val="Heading2Char"/>
     <w:uiPriority w:val="9"/>
     <w:unhideWhenUsed/>
     <w:qFormat/>
@@ -868,13 +854,13 @@
       <w:szCs w:val="26"/>
     </w:rPr>
   </w:style>
-  <w:style w:type="character" w:default="1" w:styleId="a0">
+  <w:style w:type="character" w:default="1" w:styleId="DefaultParagraphFont">
     <w:name w:val="Default Paragraph Font"/>
     <w:uiPriority w:val="1"/>
     <w:semiHidden/>
     <w:unhideWhenUsed/>
   </w:style>
-  <w:style w:type="table" w:default="1" w:styleId="a1">
+  <w:style w:type="table" w:default="1" w:styleId="TableNormal">
     <w:name w:val="Normal Table"/>
     <w:uiPriority w:val="99"/>
     <w:semiHidden/>
@@ -889,16 +875,16 @@
       </w:tblCellMar>
     </w:tblPr>
   </w:style>
-  <w:style w:type="numbering" w:default="1" w:styleId="a2">
+  <w:style w:type="numbering" w:default="1" w:styleId="NoList">
     <w:name w:val="No List"/>
     <w:uiPriority w:val="99"/>
     <w:semiHidden/>
     <w:unhideWhenUsed/>
   </w:style>
-  <w:style w:type="character" w:customStyle="1" w:styleId="10">
-    <w:name w:val="Заглавие 1 Знак"/>
-    <w:basedOn w:val="a0"/>
-    <w:link w:val="1"/>
+  <w:style w:type="character" w:customStyle="1" w:styleId="Heading1Char">
+    <w:name w:val="Heading 1 Char"/>
+    <w:basedOn w:val="DefaultParagraphFont"/>
+    <w:link w:val="Heading1"/>
     <w:uiPriority w:val="9"/>
     <w:rsid w:val="00161AF5"/>
     <w:rPr>
@@ -910,10 +896,10 @@
       <w:szCs w:val="28"/>
     </w:rPr>
   </w:style>
-  <w:style w:type="character" w:customStyle="1" w:styleId="20">
-    <w:name w:val="Заглавие 2 Знак"/>
-    <w:basedOn w:val="a0"/>
-    <w:link w:val="2"/>
+  <w:style w:type="character" w:customStyle="1" w:styleId="Heading2Char">
+    <w:name w:val="Heading 2 Char"/>
+    <w:basedOn w:val="DefaultParagraphFont"/>
+    <w:link w:val="Heading2"/>
     <w:uiPriority w:val="9"/>
     <w:rsid w:val="00161AF5"/>
     <w:rPr>
@@ -925,11 +911,11 @@
       <w:szCs w:val="26"/>
     </w:rPr>
   </w:style>
-  <w:style w:type="paragraph" w:styleId="a3">
+  <w:style w:type="paragraph" w:styleId="Title">
     <w:name w:val="Title"/>
-    <w:basedOn w:val="a"/>
-    <w:next w:val="a"/>
-    <w:link w:val="a4"/>
+    <w:basedOn w:val="Normal"/>
+    <w:next w:val="Normal"/>
+    <w:link w:val="TitleChar"/>
     <w:uiPriority w:val="10"/>
     <w:qFormat/>
     <w:rsid w:val="00161AF5"/>
@@ -949,10 +935,10 @@
       <w:szCs w:val="52"/>
     </w:rPr>
   </w:style>
-  <w:style w:type="character" w:customStyle="1" w:styleId="a4">
-    <w:name w:val="Заглавие Знак"/>
-    <w:basedOn w:val="a0"/>
-    <w:link w:val="a3"/>
+  <w:style w:type="character" w:customStyle="1" w:styleId="TitleChar">
+    <w:name w:val="Title Char"/>
+    <w:basedOn w:val="DefaultParagraphFont"/>
+    <w:link w:val="Title"/>
     <w:uiPriority w:val="10"/>
     <w:rsid w:val="00161AF5"/>
     <w:rPr>
@@ -964,9 +950,9 @@
       <w:szCs w:val="52"/>
     </w:rPr>
   </w:style>
-  <w:style w:type="paragraph" w:styleId="a5">
+  <w:style w:type="paragraph" w:styleId="ListParagraph">
     <w:name w:val="List Paragraph"/>
-    <w:basedOn w:val="a"/>
+    <w:basedOn w:val="Normal"/>
     <w:uiPriority w:val="34"/>
     <w:qFormat/>
     <w:rsid w:val="00161AF5"/>

</xml_diff>